<commit_message>
klasse diagram en breeding code explained
niggas
</commit_message>
<xml_diff>
--- a/ProjectVossenenkonijnen.docx
+++ b/ProjectVossenenkonijnen.docx
@@ -1,6 +1,6 @@
 
 <file path=word/document.xml><?xml version="1.0" encoding="utf-8"?>
-<w:document xmlns:ve="http://schemas.openxmlformats.org/markup-compatibility/2006" xmlns:o="urn:schemas-microsoft-com:office:office" xmlns:r="http://schemas.openxmlformats.org/officeDocument/2006/relationships" xmlns:m="http://schemas.openxmlformats.org/officeDocument/2006/math" xmlns:v="urn:schemas-microsoft-com:vml" xmlns:wp="http://schemas.openxmlformats.org/drawingml/2006/wordprocessingDrawing" xmlns:w10="urn:schemas-microsoft-com:office:word" xmlns:w="http://schemas.openxmlformats.org/wordprocessingml/2006/main" xmlns:wne="http://schemas.microsoft.com/office/word/2006/wordml">
+<w:document xmlns:wpc="http://schemas.microsoft.com/office/word/2010/wordprocessingCanvas" xmlns:mc="http://schemas.openxmlformats.org/markup-compatibility/2006" xmlns:o="urn:schemas-microsoft-com:office:office" xmlns:r="http://schemas.openxmlformats.org/officeDocument/2006/relationships" xmlns:m="http://schemas.openxmlformats.org/officeDocument/2006/math" xmlns:v="urn:schemas-microsoft-com:vml" xmlns:wp14="http://schemas.microsoft.com/office/word/2010/wordprocessingDrawing" xmlns:wp="http://schemas.openxmlformats.org/drawingml/2006/wordprocessingDrawing" xmlns:w10="urn:schemas-microsoft-com:office:word" xmlns:w="http://schemas.openxmlformats.org/wordprocessingml/2006/main" xmlns:w14="http://schemas.microsoft.com/office/word/2010/wordml" xmlns:wpg="http://schemas.microsoft.com/office/word/2010/wordprocessingGroup" xmlns:wpi="http://schemas.microsoft.com/office/word/2010/wordprocessingInk" xmlns:wne="http://schemas.microsoft.com/office/word/2006/wordml" xmlns:wps="http://schemas.microsoft.com/office/word/2010/wordprocessingShape" mc:Ignorable="w14 wp14">
   <w:body>
     <w:sdt>
       <w:sdtPr>
@@ -10,6 +10,7 @@
           <w:docPartUnique/>
         </w:docPartObj>
       </w:sdtPr>
+      <w:sdtEndPr/>
       <w:sdtContent>
         <w:p>
           <w:r>
@@ -24,7 +25,7 @@
                   <v:path arrowok="t" o:connecttype="custom" o:connectlocs="0,0;7315200,0;7315200,1130373;3620757,733885;0,1092249;0,0" o:connectangles="0,0,0,0,0,0"/>
                 </v:shape>
                 <v:rect id="Rechthoek 151" o:spid="_x0000_s1028" style="position:absolute;width:73152;height:12161;visibility:visible;v-text-anchor:middle" o:gfxdata="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" stroked="f" strokeweight="1pt">
-                  <v:fill r:id="rId7" o:title="" recolor="t" rotate="t" type="frame"/>
+                  <v:fill r:id="rId8" o:title="" recolor="t" rotate="t" type="frame"/>
                 </v:rect>
                 <w10:wrap anchorx="page" anchory="page"/>
               </v:group>
@@ -97,6 +98,7 @@
                         <w:dataBinding w:prefixMappings="xmlns:ns0='http://purl.org/dc/elements/1.1/' xmlns:ns1='http://schemas.openxmlformats.org/package/2006/metadata/core-properties' " w:xpath="/ns1:coreProperties[1]/ns0:subject[1]" w:storeItemID="{6C3C8BC8-F283-45AE-878A-BAB7291924A1}"/>
                         <w:text/>
                       </w:sdtPr>
+                      <w:sdtEndPr/>
                       <w:sdtContent>
                         <w:p>
                           <w:pPr>
@@ -139,12 +141,12 @@
               <w:lang w:val="en-US"/>
             </w:rPr>
             <w:pict>
-              <v:shape id="Tekstvak 153" o:spid="_x0000_s1031" type="#_x0000_t202" style="width:560.15pt;height:12.75pt;visibility:visible;mso-position-horizontal-relative:char;mso-position-vertical-relative:line" o:gfxdata="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" filled="f" stroked="f" strokeweight=".5pt">
+              <v:shape id="Tekstvak 153" o:spid="_x0000_s1031" type="#_x0000_t202" style="width:560.15pt;height:12.75pt;visibility:visible;mso-left-percent:-10001;mso-top-percent:-10001;mso-position-horizontal:absolute;mso-position-horizontal-relative:char;mso-position-vertical:absolute;mso-position-vertical-relative:line;mso-left-percent:-10001;mso-top-percent:-10001" o:gfxdata="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" filled="f" stroked="f" strokeweight=".5pt">
                 <v:textbox style="mso-fit-shape-to-text:t" inset="126pt,0,54pt,0">
                   <w:txbxContent>
                     <w:p>
                       <w:pPr>
-                        <w:pStyle w:val="NoSpacing"/>
+                        <w:pStyle w:val="Geenafstand"/>
                         <w:rPr>
                           <w:color w:val="595959" w:themeColor="text1" w:themeTint="A6"/>
                           <w:sz w:val="20"/>
@@ -171,7 +173,6 @@
     <w:p/>
     <w:p/>
     <w:p/>
-    <w:p/>
     <w:p>
       <w:r>
         <w:t>Auteurs:</w:t>
@@ -215,7 +216,6 @@
         <w:rPr>
           <w:lang w:val="en-US"/>
         </w:rPr>
-        <w:lastRenderedPageBreak/>
         <w:t>Rob</w:t>
       </w:r>
       <w:r>
@@ -246,21 +246,23 @@
       <w:sdtContent>
         <w:p>
           <w:pPr>
-            <w:pStyle w:val="TOCHeading"/>
+            <w:pStyle w:val="Kopvaninhoudsopgave"/>
             <w:rPr>
               <w:lang w:val="en-US"/>
             </w:rPr>
           </w:pPr>
+          <w:proofErr w:type="spellStart"/>
           <w:r>
             <w:rPr>
               <w:lang w:val="en-US"/>
             </w:rPr>
             <w:t>Inhoudsopgave</w:t>
           </w:r>
+          <w:proofErr w:type="spellEnd"/>
         </w:p>
         <w:p>
           <w:pPr>
-            <w:pStyle w:val="TOC1"/>
+            <w:pStyle w:val="Inhopg1"/>
             <w:tabs>
               <w:tab w:val="right" w:leader="dot" w:pos="9062"/>
             </w:tabs>
@@ -339,7 +341,7 @@
         </w:p>
         <w:p>
           <w:pPr>
-            <w:pStyle w:val="TOC1"/>
+            <w:pStyle w:val="Inhopg1"/>
             <w:tabs>
               <w:tab w:val="right" w:leader="dot" w:pos="9062"/>
             </w:tabs>
@@ -409,7 +411,7 @@
         </w:p>
         <w:p>
           <w:pPr>
-            <w:pStyle w:val="TOC1"/>
+            <w:pStyle w:val="Inhopg1"/>
             <w:tabs>
               <w:tab w:val="right" w:leader="dot" w:pos="9062"/>
             </w:tabs>
@@ -479,7 +481,7 @@
         </w:p>
         <w:p>
           <w:pPr>
-            <w:pStyle w:val="TOC1"/>
+            <w:pStyle w:val="Inhopg1"/>
             <w:tabs>
               <w:tab w:val="right" w:leader="dot" w:pos="9062"/>
             </w:tabs>
@@ -549,7 +551,7 @@
         </w:p>
         <w:p>
           <w:pPr>
-            <w:pStyle w:val="TOC1"/>
+            <w:pStyle w:val="Inhopg1"/>
             <w:tabs>
               <w:tab w:val="right" w:leader="dot" w:pos="9062"/>
             </w:tabs>
@@ -642,7 +644,7 @@
     </w:p>
     <w:p>
       <w:pPr>
-        <w:pStyle w:val="Heading1"/>
+        <w:pStyle w:val="Kop1"/>
       </w:pPr>
       <w:bookmarkStart w:id="0" w:name="_Toc378273031"/>
       <w:r>
@@ -655,12 +657,10 @@
       <w:r>
         <w:br w:type="page"/>
       </w:r>
-      <w:bookmarkStart w:id="1" w:name="_GoBack"/>
-      <w:bookmarkEnd w:id="1"/>
-    </w:p>
-    <w:p>
-      <w:pPr>
-        <w:pStyle w:val="Heading1"/>
+    </w:p>
+    <w:p>
+      <w:pPr>
+        <w:pStyle w:val="Kop1"/>
       </w:pPr>
       <w:r>
         <w:lastRenderedPageBreak/>
@@ -683,7 +683,7 @@
     <w:p/>
     <w:p>
       <w:pPr>
-        <w:pStyle w:val="Heading1"/>
+        <w:pStyle w:val="Kop1"/>
       </w:pPr>
       <w:r>
         <w:t>Analyse van de huidige situatie</w:t>
@@ -691,12 +691,12 @@
     </w:p>
     <w:p>
       <w:pPr>
-        <w:pStyle w:val="Heading1"/>
-      </w:pPr>
-    </w:p>
-    <w:p>
-      <w:pPr>
-        <w:pStyle w:val="Heading1"/>
+        <w:pStyle w:val="Kop1"/>
+      </w:pPr>
+    </w:p>
+    <w:p>
+      <w:pPr>
+        <w:pStyle w:val="Kop1"/>
         <w:rPr>
           <w:rFonts w:asciiTheme="minorHAnsi" w:eastAsiaTheme="minorHAnsi" w:hAnsiTheme="minorHAnsi" w:cstheme="minorBidi"/>
           <w:color w:val="auto"/>
@@ -738,19 +738,19 @@
           <w:sz w:val="22"/>
           <w:szCs w:val="22"/>
         </w:rPr>
-        <w:t xml:space="preserve">Dit komt doordat de random waardes allemaal met een van tevoren ingestelde seed werken. Dit is makkelijk te verhelpen door de seed leeg te laten of te randomizen. </w:t>
-      </w:r>
-    </w:p>
-    <w:p>
-      <w:pPr>
-        <w:pStyle w:val="Heading1"/>
+        <w:t xml:space="preserve">Dit komt doordat de random waardes allemaal met een van tevoren ingestelde </w:t>
+      </w:r>
+      <w:proofErr w:type="spellStart"/>
+      <w:r>
         <w:rPr>
           <w:rFonts w:asciiTheme="minorHAnsi" w:eastAsiaTheme="minorHAnsi" w:hAnsiTheme="minorHAnsi" w:cstheme="minorBidi"/>
           <w:color w:val="auto"/>
           <w:sz w:val="22"/>
           <w:szCs w:val="22"/>
         </w:rPr>
-      </w:pPr>
+        <w:t>seed</w:t>
+      </w:r>
+      <w:proofErr w:type="spellEnd"/>
       <w:r>
         <w:rPr>
           <w:rFonts w:asciiTheme="minorHAnsi" w:eastAsiaTheme="minorHAnsi" w:hAnsiTheme="minorHAnsi" w:cstheme="minorBidi"/>
@@ -758,19 +758,19 @@
           <w:sz w:val="22"/>
           <w:szCs w:val="22"/>
         </w:rPr>
-        <w:t>De resultaten van de simulatie zijn zeker vergelijkbaar aan de varkenscyclus. In de varkenscyclus zijn vraag en aanbod beide een sinus. Wanneer het aanbod hoog is, daalt de vraag en andersom. In de simulatie zullen konijnen meer voortplanten wanneer de vossen in kleinere aantallen voorkomen. Meer konijnen betekend meer eten voor de vossen waardoor de vossenpopulatie kan groeien.  De vossen zullen langzaam sterven van de honger door gebrek aan voedselbronnen (konijnen) wat er voor zorgt dat deze weer in grotere getalen kunnen voorkomen.</w:t>
-      </w:r>
-    </w:p>
-    <w:p>
-      <w:pPr>
-        <w:pStyle w:val="Heading1"/>
+        <w:t xml:space="preserve"> werken. Dit is makkelijk te verhelpen door de </w:t>
+      </w:r>
+      <w:proofErr w:type="spellStart"/>
+      <w:r>
         <w:rPr>
           <w:rFonts w:asciiTheme="minorHAnsi" w:eastAsiaTheme="minorHAnsi" w:hAnsiTheme="minorHAnsi" w:cstheme="minorBidi"/>
           <w:color w:val="auto"/>
           <w:sz w:val="22"/>
           <w:szCs w:val="22"/>
         </w:rPr>
-      </w:pPr>
+        <w:t>seed</w:t>
+      </w:r>
+      <w:proofErr w:type="spellEnd"/>
       <w:r>
         <w:rPr>
           <w:rFonts w:asciiTheme="minorHAnsi" w:eastAsiaTheme="minorHAnsi" w:hAnsiTheme="minorHAnsi" w:cstheme="minorBidi"/>
@@ -778,19 +778,19 @@
           <w:sz w:val="22"/>
           <w:szCs w:val="22"/>
         </w:rPr>
-        <w:t>Het valt op dat de vossen konijnen vaak omsingelen en zo de groep doodmaken. Konijnen die uit de groep weten te komen rennen weg bij de vossen en breiden de konijnenpopulatie weer uit.</w:t>
-      </w:r>
-    </w:p>
-    <w:p>
-      <w:pPr>
-        <w:pStyle w:val="Heading1"/>
+        <w:t xml:space="preserve"> leeg te laten of te </w:t>
+      </w:r>
+      <w:proofErr w:type="spellStart"/>
+      <w:r>
         <w:rPr>
           <w:rFonts w:asciiTheme="minorHAnsi" w:eastAsiaTheme="minorHAnsi" w:hAnsiTheme="minorHAnsi" w:cstheme="minorBidi"/>
           <w:color w:val="auto"/>
           <w:sz w:val="22"/>
           <w:szCs w:val="22"/>
         </w:rPr>
-      </w:pPr>
+        <w:t>randomizen</w:t>
+      </w:r>
+      <w:proofErr w:type="spellEnd"/>
       <w:r>
         <w:rPr>
           <w:rFonts w:asciiTheme="minorHAnsi" w:eastAsiaTheme="minorHAnsi" w:hAnsiTheme="minorHAnsi" w:cstheme="minorBidi"/>
@@ -798,36 +798,137 @@
           <w:sz w:val="22"/>
           <w:szCs w:val="22"/>
         </w:rPr>
-        <w:t>De aangeleverde code is zeer goed uit te breiden.</w:t>
-      </w:r>
-      <w:r>
+        <w:t xml:space="preserve">. </w:t>
+      </w:r>
+    </w:p>
+    <w:p>
+      <w:pPr>
+        <w:pStyle w:val="Kop1"/>
         <w:rPr>
           <w:rFonts w:asciiTheme="minorHAnsi" w:eastAsiaTheme="minorHAnsi" w:hAnsiTheme="minorHAnsi" w:cstheme="minorBidi"/>
           <w:color w:val="auto"/>
           <w:sz w:val="22"/>
           <w:szCs w:val="22"/>
         </w:rPr>
-        <w:t xml:space="preserve"> Veel van de bestaande methodes lenen zich uitstekend voor gebruik in nieuwe methodes. Ook is het aanmaken van nieuwe diersoorten niet moeilijk. De code voor jagende dieren lijkt allemaal erg veel op elkaar, enkel de balans tussen leeftijd, breeding probability en food values moet gevonden worden. </w:t>
-      </w:r>
-    </w:p>
-    <w:p>
-      <w:pPr>
-        <w:pStyle w:val="Heading1"/>
-      </w:pPr>
-      <w:r>
-        <w:br w:type="page"/>
-      </w:r>
-    </w:p>
-    <w:p>
-      <w:pPr>
-        <w:pStyle w:val="Heading1"/>
-      </w:pPr>
-      <w:bookmarkStart w:id="2" w:name="_Toc378273033"/>
-      <w:r>
-        <w:lastRenderedPageBreak/>
-        <w:t>Conclusie</w:t>
-      </w:r>
-      <w:bookmarkEnd w:id="2"/>
+      </w:pPr>
+      <w:r>
+        <w:rPr>
+          <w:rFonts w:asciiTheme="minorHAnsi" w:eastAsiaTheme="minorHAnsi" w:hAnsiTheme="minorHAnsi" w:cstheme="minorBidi"/>
+          <w:color w:val="auto"/>
+          <w:sz w:val="22"/>
+          <w:szCs w:val="22"/>
+        </w:rPr>
+        <w:t>De resultaten van de simulatie zijn zeker vergelijkbaar aan de varkenscyclus. In de varkenscyclus zijn vraag en aanbod beide een sinus. Wanneer het aanbod hoog is, daalt de vraag en andersom. In de simulatie zullen konijnen meer voortplanten wanneer de vossen in kleinere aantallen voorkomen. Meer konijnen betekend meer eten voor de vossen waardoor de vossenpopulatie kan groeien.  De vossen zullen langzaam sterven van de honger door gebrek aan voedselbronnen (konijnen) wat er voor zorgt dat deze weer in grotere getalen kunnen voorkomen.</w:t>
+      </w:r>
+    </w:p>
+    <w:p>
+      <w:pPr>
+        <w:pStyle w:val="Kop1"/>
+        <w:rPr>
+          <w:rFonts w:asciiTheme="minorHAnsi" w:eastAsiaTheme="minorHAnsi" w:hAnsiTheme="minorHAnsi" w:cstheme="minorBidi"/>
+          <w:color w:val="auto"/>
+          <w:sz w:val="22"/>
+          <w:szCs w:val="22"/>
+        </w:rPr>
+      </w:pPr>
+      <w:r>
+        <w:rPr>
+          <w:rFonts w:asciiTheme="minorHAnsi" w:eastAsiaTheme="minorHAnsi" w:hAnsiTheme="minorHAnsi" w:cstheme="minorBidi"/>
+          <w:color w:val="auto"/>
+          <w:sz w:val="22"/>
+          <w:szCs w:val="22"/>
+        </w:rPr>
+        <w:t>Het valt op dat de vossen konijnen vaak omsingelen en zo de groep doodmaken. Konijnen die uit de groep weten te komen rennen weg bij de vossen en breiden de konijnenpopulatie weer uit.</w:t>
+      </w:r>
+    </w:p>
+    <w:p>
+      <w:pPr>
+        <w:pStyle w:val="Kop1"/>
+        <w:rPr>
+          <w:rFonts w:asciiTheme="minorHAnsi" w:eastAsiaTheme="minorHAnsi" w:hAnsiTheme="minorHAnsi" w:cstheme="minorBidi"/>
+          <w:color w:val="auto"/>
+          <w:sz w:val="22"/>
+          <w:szCs w:val="22"/>
+        </w:rPr>
+      </w:pPr>
+      <w:r>
+        <w:rPr>
+          <w:rFonts w:asciiTheme="minorHAnsi" w:eastAsiaTheme="minorHAnsi" w:hAnsiTheme="minorHAnsi" w:cstheme="minorBidi"/>
+          <w:color w:val="auto"/>
+          <w:sz w:val="22"/>
+          <w:szCs w:val="22"/>
+        </w:rPr>
+        <w:t>De aangeleverde code is zeer goed uit te breiden.</w:t>
+      </w:r>
+      <w:r>
+        <w:rPr>
+          <w:rFonts w:asciiTheme="minorHAnsi" w:eastAsiaTheme="minorHAnsi" w:hAnsiTheme="minorHAnsi" w:cstheme="minorBidi"/>
+          <w:color w:val="auto"/>
+          <w:sz w:val="22"/>
+          <w:szCs w:val="22"/>
+        </w:rPr>
+        <w:t xml:space="preserve"> Veel van de bestaande methodes lenen zich uitstekend voor gebruik in nieuwe methodes. Ook is het aanmaken van nieuwe diersoorten niet moeilijk. De code voor jagende dieren lijkt allemaal erg veel op elkaar, enkel de balans tussen leeftijd, </w:t>
+      </w:r>
+      <w:proofErr w:type="spellStart"/>
+      <w:r>
+        <w:rPr>
+          <w:rFonts w:asciiTheme="minorHAnsi" w:eastAsiaTheme="minorHAnsi" w:hAnsiTheme="minorHAnsi" w:cstheme="minorBidi"/>
+          <w:color w:val="auto"/>
+          <w:sz w:val="22"/>
+          <w:szCs w:val="22"/>
+        </w:rPr>
+        <w:t>breeding</w:t>
+      </w:r>
+      <w:proofErr w:type="spellEnd"/>
+      <w:r>
+        <w:rPr>
+          <w:rFonts w:asciiTheme="minorHAnsi" w:eastAsiaTheme="minorHAnsi" w:hAnsiTheme="minorHAnsi" w:cstheme="minorBidi"/>
+          <w:color w:val="auto"/>
+          <w:sz w:val="22"/>
+          <w:szCs w:val="22"/>
+        </w:rPr>
+        <w:t xml:space="preserve"> </w:t>
+      </w:r>
+      <w:proofErr w:type="spellStart"/>
+      <w:r>
+        <w:rPr>
+          <w:rFonts w:asciiTheme="minorHAnsi" w:eastAsiaTheme="minorHAnsi" w:hAnsiTheme="minorHAnsi" w:cstheme="minorBidi"/>
+          <w:color w:val="auto"/>
+          <w:sz w:val="22"/>
+          <w:szCs w:val="22"/>
+        </w:rPr>
+        <w:t>probability</w:t>
+      </w:r>
+      <w:proofErr w:type="spellEnd"/>
+      <w:r>
+        <w:rPr>
+          <w:rFonts w:asciiTheme="minorHAnsi" w:eastAsiaTheme="minorHAnsi" w:hAnsiTheme="minorHAnsi" w:cstheme="minorBidi"/>
+          <w:color w:val="auto"/>
+          <w:sz w:val="22"/>
+          <w:szCs w:val="22"/>
+        </w:rPr>
+        <w:t xml:space="preserve"> en food </w:t>
+      </w:r>
+      <w:proofErr w:type="spellStart"/>
+      <w:r>
+        <w:rPr>
+          <w:rFonts w:asciiTheme="minorHAnsi" w:eastAsiaTheme="minorHAnsi" w:hAnsiTheme="minorHAnsi" w:cstheme="minorBidi"/>
+          <w:color w:val="auto"/>
+          <w:sz w:val="22"/>
+          <w:szCs w:val="22"/>
+        </w:rPr>
+        <w:t>values</w:t>
+      </w:r>
+      <w:proofErr w:type="spellEnd"/>
+      <w:r>
+        <w:rPr>
+          <w:rFonts w:asciiTheme="minorHAnsi" w:eastAsiaTheme="minorHAnsi" w:hAnsiTheme="minorHAnsi" w:cstheme="minorBidi"/>
+          <w:color w:val="auto"/>
+          <w:sz w:val="22"/>
+          <w:szCs w:val="22"/>
+        </w:rPr>
+        <w:t xml:space="preserve"> moet gevonden worden. </w:t>
+      </w:r>
     </w:p>
     <w:p>
       <w:pPr>
@@ -841,17 +942,687 @@
       <w:r>
         <w:br w:type="page"/>
       </w:r>
-    </w:p>
-    <w:p>
-      <w:pPr>
-        <w:pStyle w:val="Heading1"/>
-      </w:pPr>
-      <w:bookmarkStart w:id="3" w:name="_Toc378273034"/>
       <w:r>
         <w:lastRenderedPageBreak/>
-        <w:t>Samenvatting</w:t>
-      </w:r>
-      <w:bookmarkEnd w:id="3"/>
+        <w:br w:type="page"/>
+      </w:r>
+    </w:p>
+    <w:p>
+      <w:pPr>
+        <w:pStyle w:val="Kop1"/>
+      </w:pPr>
+      <w:r>
+        <w:lastRenderedPageBreak/>
+        <w:t>Beschrijving van de code week 8</w:t>
+      </w:r>
+    </w:p>
+    <w:p>
+      <w:r>
+        <w:t>Het voortplanten van de dieren is aangepast om het realistischer te maken. Voorheen hadden de dieren geen geslacht en konden zij op zichzelf voortplanten zonder daarbij een partner nodig te hebben. Bij het aanmaken van bijvoorbeeld een konijn wordt nu een geslacht meegegeven.</w:t>
+      </w:r>
+    </w:p>
+    <w:p>
+      <w:r>
+        <w:t xml:space="preserve">Een fragment uit de klasse </w:t>
+      </w:r>
+      <w:proofErr w:type="spellStart"/>
+      <w:r>
+        <w:t>animal</w:t>
+      </w:r>
+      <w:proofErr w:type="spellEnd"/>
+      <w:r>
+        <w:t xml:space="preserve"> dat het geslacht van een dier bepaald. 50% kans op man of vrouw.</w:t>
+      </w:r>
+    </w:p>
+    <w:p>
+      <w:pPr>
+        <w:autoSpaceDE w:val="0"/>
+        <w:autoSpaceDN w:val="0"/>
+        <w:adjustRightInd w:val="0"/>
+        <w:spacing w:after="0" w:line="240" w:lineRule="auto"/>
+        <w:rPr>
+          <w:rFonts w:ascii="Consolas" w:hAnsi="Consolas" w:cs="Consolas"/>
+          <w:sz w:val="16"/>
+          <w:szCs w:val="16"/>
+          <w:highlight w:val="lightGray"/>
+          <w:lang w:val="en-US"/>
+        </w:rPr>
+      </w:pPr>
+      <w:proofErr w:type="spellStart"/>
+      <w:r>
+        <w:rPr>
+          <w:rFonts w:ascii="Consolas" w:hAnsi="Consolas" w:cs="Consolas"/>
+          <w:b/>
+          <w:bCs/>
+          <w:color w:val="7F0055"/>
+          <w:sz w:val="16"/>
+          <w:szCs w:val="16"/>
+          <w:highlight w:val="lightGray"/>
+          <w:lang w:val="en-US"/>
+        </w:rPr>
+        <w:t>int</w:t>
+      </w:r>
+      <w:proofErr w:type="spellEnd"/>
+      <w:r>
+        <w:rPr>
+          <w:rFonts w:ascii="Consolas" w:hAnsi="Consolas" w:cs="Consolas"/>
+          <w:color w:val="000000"/>
+          <w:sz w:val="16"/>
+          <w:szCs w:val="16"/>
+          <w:highlight w:val="lightGray"/>
+          <w:lang w:val="en-US"/>
+        </w:rPr>
+        <w:t xml:space="preserve"> choice = </w:t>
+      </w:r>
+      <w:proofErr w:type="spellStart"/>
+      <w:r>
+        <w:rPr>
+          <w:rFonts w:ascii="Consolas" w:hAnsi="Consolas" w:cs="Consolas"/>
+          <w:color w:val="000000"/>
+          <w:sz w:val="16"/>
+          <w:szCs w:val="16"/>
+          <w:highlight w:val="lightGray"/>
+          <w:lang w:val="en-US"/>
+        </w:rPr>
+        <w:t>random.nextInt</w:t>
+      </w:r>
+      <w:proofErr w:type="spellEnd"/>
+      <w:r>
+        <w:rPr>
+          <w:rFonts w:ascii="Consolas" w:hAnsi="Consolas" w:cs="Consolas"/>
+          <w:color w:val="000000"/>
+          <w:sz w:val="16"/>
+          <w:szCs w:val="16"/>
+          <w:highlight w:val="lightGray"/>
+          <w:lang w:val="en-US"/>
+        </w:rPr>
+        <w:t>(2);</w:t>
+      </w:r>
+    </w:p>
+    <w:p>
+      <w:pPr>
+        <w:autoSpaceDE w:val="0"/>
+        <w:autoSpaceDN w:val="0"/>
+        <w:adjustRightInd w:val="0"/>
+        <w:spacing w:after="0" w:line="240" w:lineRule="auto"/>
+        <w:rPr>
+          <w:rFonts w:ascii="Consolas" w:hAnsi="Consolas" w:cs="Consolas"/>
+          <w:sz w:val="16"/>
+          <w:szCs w:val="16"/>
+          <w:highlight w:val="lightGray"/>
+          <w:lang w:val="en-US"/>
+        </w:rPr>
+      </w:pPr>
+      <w:r>
+        <w:rPr>
+          <w:rFonts w:ascii="Consolas" w:hAnsi="Consolas" w:cs="Consolas"/>
+          <w:b/>
+          <w:bCs/>
+          <w:color w:val="7F0055"/>
+          <w:sz w:val="16"/>
+          <w:szCs w:val="16"/>
+          <w:highlight w:val="lightGray"/>
+          <w:lang w:val="en-US"/>
+        </w:rPr>
+        <w:t>if</w:t>
+      </w:r>
+      <w:r>
+        <w:rPr>
+          <w:rFonts w:ascii="Consolas" w:hAnsi="Consolas" w:cs="Consolas"/>
+          <w:color w:val="000000"/>
+          <w:sz w:val="16"/>
+          <w:szCs w:val="16"/>
+          <w:highlight w:val="lightGray"/>
+          <w:lang w:val="en-US"/>
+        </w:rPr>
+        <w:t>(choice==0) r</w:t>
+      </w:r>
+      <w:r>
+        <w:rPr>
+          <w:rFonts w:ascii="Consolas" w:hAnsi="Consolas" w:cs="Consolas"/>
+          <w:b/>
+          <w:bCs/>
+          <w:color w:val="7F0055"/>
+          <w:sz w:val="16"/>
+          <w:szCs w:val="16"/>
+          <w:highlight w:val="lightGray"/>
+          <w:lang w:val="en-US"/>
+        </w:rPr>
+        <w:t>eturn</w:t>
+      </w:r>
+      <w:r>
+        <w:rPr>
+          <w:rFonts w:ascii="Consolas" w:hAnsi="Consolas" w:cs="Consolas"/>
+          <w:color w:val="000000"/>
+          <w:sz w:val="16"/>
+          <w:szCs w:val="16"/>
+          <w:highlight w:val="lightGray"/>
+          <w:lang w:val="en-US"/>
+        </w:rPr>
+        <w:t xml:space="preserve"> </w:t>
+      </w:r>
+      <w:r>
+        <w:rPr>
+          <w:rFonts w:ascii="Consolas" w:hAnsi="Consolas" w:cs="Consolas"/>
+          <w:color w:val="2A00FF"/>
+          <w:sz w:val="16"/>
+          <w:szCs w:val="16"/>
+          <w:highlight w:val="lightGray"/>
+          <w:lang w:val="en-US"/>
+        </w:rPr>
+        <w:t>'m'</w:t>
+      </w:r>
+      <w:r>
+        <w:rPr>
+          <w:rFonts w:ascii="Consolas" w:hAnsi="Consolas" w:cs="Consolas"/>
+          <w:color w:val="000000"/>
+          <w:sz w:val="16"/>
+          <w:szCs w:val="16"/>
+          <w:highlight w:val="lightGray"/>
+          <w:lang w:val="en-US"/>
+        </w:rPr>
+        <w:t>;</w:t>
+      </w:r>
+    </w:p>
+    <w:p>
+      <w:pPr>
+        <w:autoSpaceDE w:val="0"/>
+        <w:autoSpaceDN w:val="0"/>
+        <w:adjustRightInd w:val="0"/>
+        <w:spacing w:after="0" w:line="240" w:lineRule="auto"/>
+        <w:rPr>
+          <w:rFonts w:ascii="Consolas" w:hAnsi="Consolas" w:cs="Consolas"/>
+          <w:sz w:val="16"/>
+          <w:szCs w:val="16"/>
+          <w:lang w:val="en-US"/>
+        </w:rPr>
+      </w:pPr>
+      <w:r>
+        <w:rPr>
+          <w:rFonts w:ascii="Consolas" w:hAnsi="Consolas" w:cs="Consolas"/>
+          <w:b/>
+          <w:bCs/>
+          <w:color w:val="7F0055"/>
+          <w:sz w:val="16"/>
+          <w:szCs w:val="16"/>
+          <w:highlight w:val="lightGray"/>
+          <w:lang w:val="en-US"/>
+        </w:rPr>
+        <w:t>else</w:t>
+      </w:r>
+      <w:r>
+        <w:rPr>
+          <w:rFonts w:ascii="Consolas" w:hAnsi="Consolas" w:cs="Consolas"/>
+          <w:b/>
+          <w:bCs/>
+          <w:color w:val="7F0055"/>
+          <w:sz w:val="16"/>
+          <w:szCs w:val="16"/>
+          <w:highlight w:val="lightGray"/>
+          <w:lang w:val="en-US"/>
+        </w:rPr>
+        <w:t xml:space="preserve"> </w:t>
+      </w:r>
+      <w:r>
+        <w:rPr>
+          <w:rFonts w:ascii="Consolas" w:hAnsi="Consolas" w:cs="Consolas"/>
+          <w:b/>
+          <w:bCs/>
+          <w:color w:val="7F0055"/>
+          <w:sz w:val="16"/>
+          <w:szCs w:val="16"/>
+          <w:highlight w:val="lightGray"/>
+          <w:lang w:val="en-US"/>
+        </w:rPr>
+        <w:t>return</w:t>
+      </w:r>
+      <w:r>
+        <w:rPr>
+          <w:rFonts w:ascii="Consolas" w:hAnsi="Consolas" w:cs="Consolas"/>
+          <w:color w:val="000000"/>
+          <w:sz w:val="16"/>
+          <w:szCs w:val="16"/>
+          <w:highlight w:val="lightGray"/>
+          <w:lang w:val="en-US"/>
+        </w:rPr>
+        <w:t xml:space="preserve"> </w:t>
+      </w:r>
+      <w:r>
+        <w:rPr>
+          <w:rFonts w:ascii="Consolas" w:hAnsi="Consolas" w:cs="Consolas"/>
+          <w:color w:val="2A00FF"/>
+          <w:sz w:val="16"/>
+          <w:szCs w:val="16"/>
+          <w:highlight w:val="lightGray"/>
+          <w:lang w:val="en-US"/>
+        </w:rPr>
+        <w:t>'f'</w:t>
+      </w:r>
+      <w:r>
+        <w:rPr>
+          <w:rFonts w:ascii="Consolas" w:hAnsi="Consolas" w:cs="Consolas"/>
+          <w:color w:val="000000"/>
+          <w:sz w:val="16"/>
+          <w:szCs w:val="16"/>
+          <w:highlight w:val="lightGray"/>
+          <w:lang w:val="en-US"/>
+        </w:rPr>
+        <w:t>;</w:t>
+      </w:r>
+      <w:r>
+        <w:rPr>
+          <w:rFonts w:ascii="Consolas" w:hAnsi="Consolas" w:cs="Consolas"/>
+          <w:color w:val="000000"/>
+          <w:sz w:val="16"/>
+          <w:szCs w:val="16"/>
+          <w:lang w:val="en-US"/>
+        </w:rPr>
+        <w:t xml:space="preserve">    </w:t>
+      </w:r>
+    </w:p>
+    <w:p>
+      <w:pPr>
+        <w:rPr>
+          <w:rFonts w:ascii="Consolas" w:hAnsi="Consolas" w:cs="Consolas"/>
+          <w:color w:val="000000"/>
+          <w:sz w:val="16"/>
+          <w:szCs w:val="16"/>
+          <w:lang w:val="en-US"/>
+        </w:rPr>
+      </w:pPr>
+      <w:r>
+        <w:rPr>
+          <w:rFonts w:ascii="Consolas" w:hAnsi="Consolas" w:cs="Consolas"/>
+          <w:color w:val="000000"/>
+          <w:sz w:val="16"/>
+          <w:szCs w:val="16"/>
+          <w:lang w:val="en-US"/>
+        </w:rPr>
+        <w:t xml:space="preserve"> </w:t>
+      </w:r>
+    </w:p>
+    <w:p>
+      <w:r>
+        <w:t>De volgende code wordt gebruikt om te bepalen wat de diersoort en het geslacht van een mogelijke partner is.</w:t>
+      </w:r>
+    </w:p>
+    <w:p>
+      <w:pPr>
+        <w:autoSpaceDE w:val="0"/>
+        <w:autoSpaceDN w:val="0"/>
+        <w:adjustRightInd w:val="0"/>
+        <w:spacing w:after="0" w:line="240" w:lineRule="auto"/>
+        <w:rPr>
+          <w:rFonts w:ascii="Consolas" w:hAnsi="Consolas" w:cs="Consolas"/>
+          <w:sz w:val="16"/>
+          <w:szCs w:val="16"/>
+          <w:highlight w:val="lightGray"/>
+          <w:lang w:val="en-US"/>
+        </w:rPr>
+      </w:pPr>
+      <w:r>
+        <w:rPr>
+          <w:rFonts w:ascii="Consolas" w:hAnsi="Consolas" w:cs="Consolas"/>
+          <w:b/>
+          <w:bCs/>
+          <w:color w:val="7F0055"/>
+          <w:sz w:val="16"/>
+          <w:szCs w:val="16"/>
+          <w:highlight w:val="lightGray"/>
+          <w:lang w:val="en-US"/>
+        </w:rPr>
+        <w:t>if</w:t>
+      </w:r>
+      <w:r>
+        <w:rPr>
+          <w:rFonts w:ascii="Consolas" w:hAnsi="Consolas" w:cs="Consolas"/>
+          <w:color w:val="000000"/>
+          <w:sz w:val="16"/>
+          <w:szCs w:val="16"/>
+          <w:highlight w:val="lightGray"/>
+          <w:lang w:val="en-US"/>
+        </w:rPr>
+        <w:t>(</w:t>
+      </w:r>
+      <w:proofErr w:type="spellStart"/>
+      <w:r>
+        <w:rPr>
+          <w:rFonts w:ascii="Consolas" w:hAnsi="Consolas" w:cs="Consolas"/>
+          <w:b/>
+          <w:bCs/>
+          <w:color w:val="7F0055"/>
+          <w:sz w:val="16"/>
+          <w:szCs w:val="16"/>
+          <w:highlight w:val="lightGray"/>
+          <w:lang w:val="en-US"/>
+        </w:rPr>
+        <w:t>this</w:t>
+      </w:r>
+      <w:r>
+        <w:rPr>
+          <w:rFonts w:ascii="Consolas" w:hAnsi="Consolas" w:cs="Consolas"/>
+          <w:color w:val="000000"/>
+          <w:sz w:val="16"/>
+          <w:szCs w:val="16"/>
+          <w:highlight w:val="lightGray"/>
+          <w:lang w:val="en-US"/>
+        </w:rPr>
+        <w:t>.getClass</w:t>
+      </w:r>
+      <w:proofErr w:type="spellEnd"/>
+      <w:r>
+        <w:rPr>
+          <w:rFonts w:ascii="Consolas" w:hAnsi="Consolas" w:cs="Consolas"/>
+          <w:color w:val="000000"/>
+          <w:sz w:val="16"/>
+          <w:szCs w:val="16"/>
+          <w:highlight w:val="lightGray"/>
+          <w:lang w:val="en-US"/>
+        </w:rPr>
+        <w:t>().equals(</w:t>
+      </w:r>
+      <w:proofErr w:type="spellStart"/>
+      <w:r>
+        <w:rPr>
+          <w:rFonts w:ascii="Consolas" w:hAnsi="Consolas" w:cs="Consolas"/>
+          <w:color w:val="000000"/>
+          <w:sz w:val="16"/>
+          <w:szCs w:val="16"/>
+          <w:highlight w:val="lightGray"/>
+          <w:lang w:val="en-US"/>
+        </w:rPr>
+        <w:t>animals.get</w:t>
+      </w:r>
+      <w:proofErr w:type="spellEnd"/>
+      <w:r>
+        <w:rPr>
+          <w:rFonts w:ascii="Consolas" w:hAnsi="Consolas" w:cs="Consolas"/>
+          <w:color w:val="000000"/>
+          <w:sz w:val="16"/>
+          <w:szCs w:val="16"/>
+          <w:highlight w:val="lightGray"/>
+          <w:lang w:val="en-US"/>
+        </w:rPr>
+        <w:t>(a).</w:t>
+      </w:r>
+      <w:proofErr w:type="spellStart"/>
+      <w:r>
+        <w:rPr>
+          <w:rFonts w:ascii="Consolas" w:hAnsi="Consolas" w:cs="Consolas"/>
+          <w:color w:val="000000"/>
+          <w:sz w:val="16"/>
+          <w:szCs w:val="16"/>
+          <w:highlight w:val="lightGray"/>
+          <w:lang w:val="en-US"/>
+        </w:rPr>
+        <w:t>getClass</w:t>
+      </w:r>
+      <w:proofErr w:type="spellEnd"/>
+      <w:r>
+        <w:rPr>
+          <w:rFonts w:ascii="Consolas" w:hAnsi="Consolas" w:cs="Consolas"/>
+          <w:color w:val="000000"/>
+          <w:sz w:val="16"/>
+          <w:szCs w:val="16"/>
+          <w:highlight w:val="lightGray"/>
+          <w:lang w:val="en-US"/>
+        </w:rPr>
+        <w:t>())) {</w:t>
+      </w:r>
+    </w:p>
+    <w:p>
+      <w:pPr>
+        <w:autoSpaceDE w:val="0"/>
+        <w:autoSpaceDN w:val="0"/>
+        <w:adjustRightInd w:val="0"/>
+        <w:spacing w:after="0" w:line="240" w:lineRule="auto"/>
+        <w:rPr>
+          <w:sz w:val="16"/>
+          <w:szCs w:val="16"/>
+          <w:lang w:val="en-US"/>
+        </w:rPr>
+      </w:pPr>
+      <w:r>
+        <w:rPr>
+          <w:rFonts w:ascii="Consolas" w:hAnsi="Consolas" w:cs="Consolas"/>
+          <w:color w:val="000000"/>
+          <w:sz w:val="16"/>
+          <w:szCs w:val="16"/>
+          <w:highlight w:val="lightGray"/>
+          <w:lang w:val="en-US"/>
+        </w:rPr>
+        <w:t xml:space="preserve">    </w:t>
+      </w:r>
+      <w:r>
+        <w:rPr>
+          <w:rFonts w:ascii="Consolas" w:hAnsi="Consolas" w:cs="Consolas"/>
+          <w:color w:val="000000"/>
+          <w:sz w:val="16"/>
+          <w:szCs w:val="16"/>
+          <w:highlight w:val="lightGray"/>
+          <w:lang w:val="en-US"/>
+        </w:rPr>
+        <w:tab/>
+      </w:r>
+      <w:r>
+        <w:rPr>
+          <w:rFonts w:ascii="Consolas" w:hAnsi="Consolas" w:cs="Consolas"/>
+          <w:color w:val="000000"/>
+          <w:sz w:val="16"/>
+          <w:szCs w:val="16"/>
+          <w:highlight w:val="lightGray"/>
+          <w:lang w:val="en-US"/>
+        </w:rPr>
+        <w:tab/>
+      </w:r>
+      <w:r>
+        <w:rPr>
+          <w:rFonts w:ascii="Consolas" w:hAnsi="Consolas" w:cs="Consolas"/>
+          <w:color w:val="000000"/>
+          <w:sz w:val="16"/>
+          <w:szCs w:val="16"/>
+          <w:highlight w:val="lightGray"/>
+          <w:lang w:val="en-US"/>
+        </w:rPr>
+        <w:tab/>
+      </w:r>
+      <w:r>
+        <w:rPr>
+          <w:rFonts w:ascii="Consolas" w:hAnsi="Consolas" w:cs="Consolas"/>
+          <w:b/>
+          <w:bCs/>
+          <w:color w:val="7F0055"/>
+          <w:sz w:val="16"/>
+          <w:szCs w:val="16"/>
+          <w:highlight w:val="lightGray"/>
+          <w:lang w:val="en-US"/>
+        </w:rPr>
+        <w:t>if</w:t>
+      </w:r>
+      <w:r>
+        <w:rPr>
+          <w:rFonts w:ascii="Consolas" w:hAnsi="Consolas" w:cs="Consolas"/>
+          <w:color w:val="000000"/>
+          <w:sz w:val="16"/>
+          <w:szCs w:val="16"/>
+          <w:highlight w:val="lightGray"/>
+          <w:lang w:val="en-US"/>
+        </w:rPr>
+        <w:t>(</w:t>
+      </w:r>
+      <w:proofErr w:type="spellStart"/>
+      <w:r>
+        <w:rPr>
+          <w:rFonts w:ascii="Consolas" w:hAnsi="Consolas" w:cs="Consolas"/>
+          <w:b/>
+          <w:bCs/>
+          <w:color w:val="7F0055"/>
+          <w:sz w:val="16"/>
+          <w:szCs w:val="16"/>
+          <w:highlight w:val="lightGray"/>
+          <w:lang w:val="en-US"/>
+        </w:rPr>
+        <w:t>this</w:t>
+      </w:r>
+      <w:r>
+        <w:rPr>
+          <w:rFonts w:ascii="Consolas" w:hAnsi="Consolas" w:cs="Consolas"/>
+          <w:color w:val="000000"/>
+          <w:sz w:val="16"/>
+          <w:szCs w:val="16"/>
+          <w:highlight w:val="lightGray"/>
+          <w:lang w:val="en-US"/>
+        </w:rPr>
+        <w:t>.getS</w:t>
+      </w:r>
+      <w:r>
+        <w:rPr>
+          <w:rFonts w:ascii="Consolas" w:hAnsi="Consolas" w:cs="Consolas"/>
+          <w:color w:val="000000"/>
+          <w:sz w:val="16"/>
+          <w:szCs w:val="16"/>
+          <w:highlight w:val="lightGray"/>
+          <w:lang w:val="en-US"/>
+        </w:rPr>
+        <w:t>ex</w:t>
+      </w:r>
+      <w:proofErr w:type="spellEnd"/>
+      <w:r>
+        <w:rPr>
+          <w:rFonts w:ascii="Consolas" w:hAnsi="Consolas" w:cs="Consolas"/>
+          <w:color w:val="000000"/>
+          <w:sz w:val="16"/>
+          <w:szCs w:val="16"/>
+          <w:highlight w:val="lightGray"/>
+          <w:lang w:val="en-US"/>
+        </w:rPr>
+        <w:t>()!=</w:t>
+      </w:r>
+      <w:proofErr w:type="spellStart"/>
+      <w:r>
+        <w:rPr>
+          <w:rFonts w:ascii="Consolas" w:hAnsi="Consolas" w:cs="Consolas"/>
+          <w:color w:val="000000"/>
+          <w:sz w:val="16"/>
+          <w:szCs w:val="16"/>
+          <w:highlight w:val="lightGray"/>
+          <w:lang w:val="en-US"/>
+        </w:rPr>
+        <w:t>animals.get</w:t>
+      </w:r>
+      <w:proofErr w:type="spellEnd"/>
+      <w:r>
+        <w:rPr>
+          <w:rFonts w:ascii="Consolas" w:hAnsi="Consolas" w:cs="Consolas"/>
+          <w:color w:val="000000"/>
+          <w:sz w:val="16"/>
+          <w:szCs w:val="16"/>
+          <w:highlight w:val="lightGray"/>
+          <w:lang w:val="en-US"/>
+        </w:rPr>
+        <w:t>(a).</w:t>
+      </w:r>
+      <w:proofErr w:type="spellStart"/>
+      <w:r>
+        <w:rPr>
+          <w:rFonts w:ascii="Consolas" w:hAnsi="Consolas" w:cs="Consolas"/>
+          <w:color w:val="000000"/>
+          <w:sz w:val="16"/>
+          <w:szCs w:val="16"/>
+          <w:highlight w:val="lightGray"/>
+          <w:lang w:val="en-US"/>
+        </w:rPr>
+        <w:t>getSex</w:t>
+      </w:r>
+      <w:proofErr w:type="spellEnd"/>
+      <w:r>
+        <w:rPr>
+          <w:rFonts w:ascii="Consolas" w:hAnsi="Consolas" w:cs="Consolas"/>
+          <w:color w:val="000000"/>
+          <w:sz w:val="16"/>
+          <w:szCs w:val="16"/>
+          <w:highlight w:val="lightGray"/>
+          <w:lang w:val="en-US"/>
+        </w:rPr>
+        <w:t xml:space="preserve">()) </w:t>
+      </w:r>
+      <w:r>
+        <w:rPr>
+          <w:rFonts w:ascii="Consolas" w:hAnsi="Consolas" w:cs="Consolas"/>
+          <w:b/>
+          <w:bCs/>
+          <w:color w:val="7F0055"/>
+          <w:sz w:val="16"/>
+          <w:szCs w:val="16"/>
+          <w:highlight w:val="lightGray"/>
+          <w:lang w:val="en-US"/>
+        </w:rPr>
+        <w:t>return</w:t>
+      </w:r>
+      <w:r>
+        <w:rPr>
+          <w:rFonts w:ascii="Consolas" w:hAnsi="Consolas" w:cs="Consolas"/>
+          <w:color w:val="000000"/>
+          <w:sz w:val="16"/>
+          <w:szCs w:val="16"/>
+          <w:highlight w:val="lightGray"/>
+          <w:lang w:val="en-US"/>
+        </w:rPr>
+        <w:t xml:space="preserve"> </w:t>
+      </w:r>
+      <w:r>
+        <w:rPr>
+          <w:rFonts w:ascii="Consolas" w:hAnsi="Consolas" w:cs="Consolas"/>
+          <w:b/>
+          <w:bCs/>
+          <w:color w:val="7F0055"/>
+          <w:sz w:val="16"/>
+          <w:szCs w:val="16"/>
+          <w:highlight w:val="lightGray"/>
+          <w:lang w:val="en-US"/>
+        </w:rPr>
+        <w:t>true</w:t>
+      </w:r>
+      <w:r>
+        <w:rPr>
+          <w:rFonts w:ascii="Consolas" w:hAnsi="Consolas" w:cs="Consolas"/>
+          <w:color w:val="000000"/>
+          <w:sz w:val="16"/>
+          <w:szCs w:val="16"/>
+          <w:highlight w:val="lightGray"/>
+          <w:lang w:val="en-US"/>
+        </w:rPr>
+        <w:t>;</w:t>
+      </w:r>
+      <w:r>
+        <w:rPr>
+          <w:rFonts w:ascii="Consolas" w:hAnsi="Consolas" w:cs="Consolas"/>
+          <w:color w:val="000000"/>
+          <w:sz w:val="16"/>
+          <w:szCs w:val="16"/>
+          <w:highlight w:val="lightGray"/>
+          <w:lang w:val="en-US"/>
+        </w:rPr>
+        <w:t xml:space="preserve"> }</w:t>
+      </w:r>
+    </w:p>
+    <w:p>
+      <w:pPr>
+        <w:pStyle w:val="Kop1"/>
+        <w:rPr>
+          <w:lang w:val="en-US"/>
+        </w:rPr>
+      </w:pPr>
+      <w:bookmarkStart w:id="1" w:name="_Toc378273033"/>
+      <w:proofErr w:type="spellStart"/>
+      <w:r>
+        <w:rPr>
+          <w:lang w:val="en-US"/>
+        </w:rPr>
+        <w:t>Conclusie</w:t>
+      </w:r>
+      <w:bookmarkEnd w:id="1"/>
+      <w:proofErr w:type="spellEnd"/>
     </w:p>
     <w:p>
       <w:pPr>
@@ -860,15 +1631,45 @@
           <w:color w:val="2E74B5" w:themeColor="accent1" w:themeShade="BF"/>
           <w:sz w:val="32"/>
           <w:szCs w:val="32"/>
-        </w:rPr>
-      </w:pPr>
-      <w:r>
+          <w:lang w:val="en-US"/>
+        </w:rPr>
+      </w:pPr>
+      <w:r>
+        <w:rPr>
+          <w:lang w:val="en-US"/>
+        </w:rPr>
         <w:br w:type="page"/>
       </w:r>
-    </w:p>
-    <w:p>
-      <w:pPr>
-        <w:pStyle w:val="Heading1"/>
+      <w:bookmarkStart w:id="2" w:name="_GoBack"/>
+      <w:bookmarkEnd w:id="2"/>
+    </w:p>
+    <w:p>
+      <w:pPr>
+        <w:pStyle w:val="Kop1"/>
+      </w:pPr>
+      <w:bookmarkStart w:id="3" w:name="_Toc378273034"/>
+      <w:r>
+        <w:lastRenderedPageBreak/>
+        <w:t>Samenvatting</w:t>
+      </w:r>
+      <w:bookmarkEnd w:id="3"/>
+    </w:p>
+    <w:p>
+      <w:pPr>
+        <w:rPr>
+          <w:rFonts w:asciiTheme="majorHAnsi" w:eastAsiaTheme="majorEastAsia" w:hAnsiTheme="majorHAnsi" w:cstheme="majorBidi"/>
+          <w:color w:val="2E74B5" w:themeColor="accent1" w:themeShade="BF"/>
+          <w:sz w:val="32"/>
+          <w:szCs w:val="32"/>
+        </w:rPr>
+      </w:pPr>
+      <w:r>
+        <w:br w:type="page"/>
+      </w:r>
+    </w:p>
+    <w:p>
+      <w:pPr>
+        <w:pStyle w:val="Kop1"/>
       </w:pPr>
       <w:bookmarkStart w:id="4" w:name="_Toc378273035"/>
       <w:r>
@@ -883,18 +1684,34 @@
         <w:rPr>
           <w:u w:val="single"/>
         </w:rPr>
-        <w:t>Food value</w:t>
-      </w:r>
-      <w:r>
-        <w:t>: De food value van een di</w:t>
+        <w:t xml:space="preserve">Food </w:t>
+      </w:r>
+      <w:proofErr w:type="spellStart"/>
+      <w:r>
+        <w:rPr>
+          <w:u w:val="single"/>
+        </w:rPr>
+        <w:t>value</w:t>
+      </w:r>
+      <w:proofErr w:type="spellEnd"/>
+      <w:r>
+        <w:t xml:space="preserve">: De food </w:t>
+      </w:r>
+      <w:proofErr w:type="spellStart"/>
+      <w:r>
+        <w:t>value</w:t>
+      </w:r>
+      <w:proofErr w:type="spellEnd"/>
+      <w:r>
+        <w:t xml:space="preserve"> van een di</w:t>
       </w:r>
       <w:r>
         <w:t>er is het aantal stappen dat een jachtdier kan overleven zonder opnieuw te moeten eten.</w:t>
       </w:r>
     </w:p>
     <w:sectPr>
-      <w:footerReference w:type="default" r:id="rId8"/>
-      <w:footerReference w:type="first" r:id="rId9"/>
+      <w:footerReference w:type="default" r:id="rId9"/>
+      <w:footerReference w:type="first" r:id="rId10"/>
       <w:pgSz w:w="11906" w:h="16838"/>
       <w:pgMar w:top="1417" w:right="1417" w:bottom="1417" w:left="1417" w:header="708" w:footer="708" w:gutter="0"/>
       <w:pgNumType w:start="0"/>
@@ -907,7 +1724,7 @@
 </file>
 
 <file path=word/endnotes.xml><?xml version="1.0" encoding="utf-8"?>
-<w:endnotes xmlns:ve="http://schemas.openxmlformats.org/markup-compatibility/2006" xmlns:o="urn:schemas-microsoft-com:office:office" xmlns:r="http://schemas.openxmlformats.org/officeDocument/2006/relationships" xmlns:m="http://schemas.openxmlformats.org/officeDocument/2006/math" xmlns:v="urn:schemas-microsoft-com:vml" xmlns:wp="http://schemas.openxmlformats.org/drawingml/2006/wordprocessingDrawing" xmlns:w10="urn:schemas-microsoft-com:office:word" xmlns:w="http://schemas.openxmlformats.org/wordprocessingml/2006/main" xmlns:wne="http://schemas.microsoft.com/office/word/2006/wordml">
+<w:endnotes xmlns:wpc="http://schemas.microsoft.com/office/word/2010/wordprocessingCanvas" xmlns:mc="http://schemas.openxmlformats.org/markup-compatibility/2006" xmlns:o="urn:schemas-microsoft-com:office:office" xmlns:r="http://schemas.openxmlformats.org/officeDocument/2006/relationships" xmlns:m="http://schemas.openxmlformats.org/officeDocument/2006/math" xmlns:v="urn:schemas-microsoft-com:vml" xmlns:wp14="http://schemas.microsoft.com/office/word/2010/wordprocessingDrawing" xmlns:wp="http://schemas.openxmlformats.org/drawingml/2006/wordprocessingDrawing" xmlns:w10="urn:schemas-microsoft-com:office:word" xmlns:w="http://schemas.openxmlformats.org/wordprocessingml/2006/main" xmlns:w14="http://schemas.microsoft.com/office/word/2010/wordml" xmlns:wpg="http://schemas.microsoft.com/office/word/2010/wordprocessingGroup" xmlns:wpi="http://schemas.microsoft.com/office/word/2010/wordprocessingInk" xmlns:wne="http://schemas.microsoft.com/office/word/2006/wordml" xmlns:wps="http://schemas.microsoft.com/office/word/2010/wordprocessingShape" mc:Ignorable="w14 wp14">
   <w:endnote w:type="separator" w:id="-1">
     <w:p>
       <w:pPr>
@@ -932,13 +1749,13 @@
 </file>
 
 <file path=word/footer1.xml><?xml version="1.0" encoding="utf-8"?>
-<w:ftr xmlns:ve="http://schemas.openxmlformats.org/markup-compatibility/2006" xmlns:o="urn:schemas-microsoft-com:office:office" xmlns:r="http://schemas.openxmlformats.org/officeDocument/2006/relationships" xmlns:m="http://schemas.openxmlformats.org/officeDocument/2006/math" xmlns:v="urn:schemas-microsoft-com:vml" xmlns:wp="http://schemas.openxmlformats.org/drawingml/2006/wordprocessingDrawing" xmlns:w10="urn:schemas-microsoft-com:office:word" xmlns:w="http://schemas.openxmlformats.org/wordprocessingml/2006/main" xmlns:wne="http://schemas.microsoft.com/office/word/2006/wordml">
+<w:ftr xmlns:wpc="http://schemas.microsoft.com/office/word/2010/wordprocessingCanvas" xmlns:mc="http://schemas.openxmlformats.org/markup-compatibility/2006" xmlns:o="urn:schemas-microsoft-com:office:office" xmlns:r="http://schemas.openxmlformats.org/officeDocument/2006/relationships" xmlns:m="http://schemas.openxmlformats.org/officeDocument/2006/math" xmlns:v="urn:schemas-microsoft-com:vml" xmlns:wp14="http://schemas.microsoft.com/office/word/2010/wordprocessingDrawing" xmlns:wp="http://schemas.openxmlformats.org/drawingml/2006/wordprocessingDrawing" xmlns:w10="urn:schemas-microsoft-com:office:word" xmlns:w="http://schemas.openxmlformats.org/wordprocessingml/2006/main" xmlns:w14="http://schemas.microsoft.com/office/word/2010/wordml" xmlns:wpg="http://schemas.microsoft.com/office/word/2010/wordprocessingGroup" xmlns:wpi="http://schemas.microsoft.com/office/word/2010/wordprocessingInk" xmlns:wne="http://schemas.microsoft.com/office/word/2006/wordml" xmlns:wps="http://schemas.microsoft.com/office/word/2010/wordprocessingShape" mc:Ignorable="w14 wp14">
   <w:tbl>
     <w:tblPr>
       <w:tblpPr w:leftFromText="187" w:rightFromText="187" w:vertAnchor="page" w:horzAnchor="margin" w:tblpXSpec="center" w:tblpYSpec="bottom"/>
       <w:tblW w:w="5000" w:type="pct"/>
       <w:tblLayout w:type="fixed"/>
-      <w:tblLook w:val="04A0"/>
+      <w:tblLook w:val="04A0" w:firstRow="1" w:lastRow="0" w:firstColumn="1" w:lastColumn="0" w:noHBand="0" w:noVBand="1"/>
     </w:tblPr>
     <w:tblGrid>
       <w:gridCol w:w="7430"/>
@@ -978,7 +1795,7 @@
             </w:tcPr>
             <w:p>
               <w:pPr>
-                <w:pStyle w:val="Footer"/>
+                <w:pStyle w:val="Voettekst"/>
               </w:pPr>
               <w:r>
                 <w:t xml:space="preserve"> Klas PiV1G</w:t>
@@ -1067,7 +1884,7 @@
                 <w:rPr>
                   <w:noProof/>
                 </w:rPr>
-                <w:t>6</w:t>
+                <w:t>5</w:t>
               </w:r>
               <w:r>
                 <w:fldChar w:fldCharType="end"/>
@@ -1080,17 +1897,17 @@
   </w:tbl>
   <w:p>
     <w:pPr>
-      <w:pStyle w:val="Footer"/>
+      <w:pStyle w:val="Voettekst"/>
     </w:pPr>
   </w:p>
 </w:ftr>
 </file>
 
 <file path=word/footer2.xml><?xml version="1.0" encoding="utf-8"?>
-<w:ftr xmlns:ve="http://schemas.openxmlformats.org/markup-compatibility/2006" xmlns:o="urn:schemas-microsoft-com:office:office" xmlns:r="http://schemas.openxmlformats.org/officeDocument/2006/relationships" xmlns:m="http://schemas.openxmlformats.org/officeDocument/2006/math" xmlns:v="urn:schemas-microsoft-com:vml" xmlns:wp="http://schemas.openxmlformats.org/drawingml/2006/wordprocessingDrawing" xmlns:w10="urn:schemas-microsoft-com:office:word" xmlns:w="http://schemas.openxmlformats.org/wordprocessingml/2006/main" xmlns:wne="http://schemas.microsoft.com/office/word/2006/wordml">
+<w:ftr xmlns:wpc="http://schemas.microsoft.com/office/word/2010/wordprocessingCanvas" xmlns:mc="http://schemas.openxmlformats.org/markup-compatibility/2006" xmlns:o="urn:schemas-microsoft-com:office:office" xmlns:r="http://schemas.openxmlformats.org/officeDocument/2006/relationships" xmlns:m="http://schemas.openxmlformats.org/officeDocument/2006/math" xmlns:v="urn:schemas-microsoft-com:vml" xmlns:wp14="http://schemas.microsoft.com/office/word/2010/wordprocessingDrawing" xmlns:wp="http://schemas.openxmlformats.org/drawingml/2006/wordprocessingDrawing" xmlns:w10="urn:schemas-microsoft-com:office:word" xmlns:w="http://schemas.openxmlformats.org/wordprocessingml/2006/main" xmlns:w14="http://schemas.microsoft.com/office/word/2010/wordml" xmlns:wpg="http://schemas.microsoft.com/office/word/2010/wordprocessingGroup" xmlns:wpi="http://schemas.microsoft.com/office/word/2010/wordprocessingInk" xmlns:wne="http://schemas.microsoft.com/office/word/2006/wordml" xmlns:wps="http://schemas.microsoft.com/office/word/2010/wordprocessingShape" mc:Ignorable="w14 wp14">
   <w:p>
     <w:pPr>
-      <w:pStyle w:val="Footer"/>
+      <w:pStyle w:val="Voettekst"/>
     </w:pPr>
     <w:r>
       <w:t>Klas PiV1G</w:t>
@@ -1112,7 +1929,7 @@
 </file>
 
 <file path=word/footnotes.xml><?xml version="1.0" encoding="utf-8"?>
-<w:footnotes xmlns:ve="http://schemas.openxmlformats.org/markup-compatibility/2006" xmlns:o="urn:schemas-microsoft-com:office:office" xmlns:r="http://schemas.openxmlformats.org/officeDocument/2006/relationships" xmlns:m="http://schemas.openxmlformats.org/officeDocument/2006/math" xmlns:v="urn:schemas-microsoft-com:vml" xmlns:wp="http://schemas.openxmlformats.org/drawingml/2006/wordprocessingDrawing" xmlns:w10="urn:schemas-microsoft-com:office:word" xmlns:w="http://schemas.openxmlformats.org/wordprocessingml/2006/main" xmlns:wne="http://schemas.microsoft.com/office/word/2006/wordml">
+<w:footnotes xmlns:wpc="http://schemas.microsoft.com/office/word/2010/wordprocessingCanvas" xmlns:mc="http://schemas.openxmlformats.org/markup-compatibility/2006" xmlns:o="urn:schemas-microsoft-com:office:office" xmlns:r="http://schemas.openxmlformats.org/officeDocument/2006/relationships" xmlns:m="http://schemas.openxmlformats.org/officeDocument/2006/math" xmlns:v="urn:schemas-microsoft-com:vml" xmlns:wp14="http://schemas.microsoft.com/office/word/2010/wordprocessingDrawing" xmlns:wp="http://schemas.openxmlformats.org/drawingml/2006/wordprocessingDrawing" xmlns:w10="urn:schemas-microsoft-com:office:word" xmlns:w="http://schemas.openxmlformats.org/wordprocessingml/2006/main" xmlns:w14="http://schemas.microsoft.com/office/word/2010/wordml" xmlns:wpg="http://schemas.microsoft.com/office/word/2010/wordprocessingGroup" xmlns:wpi="http://schemas.microsoft.com/office/word/2010/wordprocessingInk" xmlns:wne="http://schemas.microsoft.com/office/word/2006/wordml" xmlns:wps="http://schemas.microsoft.com/office/word/2010/wordprocessingShape" mc:Ignorable="w14 wp14">
   <w:footnote w:type="separator" w:id="-1">
     <w:p>
       <w:pPr>
@@ -1137,7 +1954,7 @@
 </file>
 
 <file path=word/styles.xml><?xml version="1.0" encoding="utf-8"?>
-<w:styles xmlns:r="http://schemas.openxmlformats.org/officeDocument/2006/relationships" xmlns:w="http://schemas.openxmlformats.org/wordprocessingml/2006/main">
+<w:styles xmlns:mc="http://schemas.openxmlformats.org/markup-compatibility/2006" xmlns:r="http://schemas.openxmlformats.org/officeDocument/2006/relationships" xmlns:w="http://schemas.openxmlformats.org/wordprocessingml/2006/main" xmlns:w14="http://schemas.microsoft.com/office/word/2010/wordml" mc:Ignorable="w14">
   <w:docDefaults>
     <w:rPrDefault>
       <w:rPr>
@@ -1292,16 +2109,16 @@
     <w:lsdException w:name="Bibliography" w:uiPriority="37"/>
     <w:lsdException w:name="TOC Heading" w:uiPriority="39" w:qFormat="1"/>
   </w:latentStyles>
-  <w:style w:type="paragraph" w:default="1" w:styleId="Normal">
+  <w:style w:type="paragraph" w:default="1" w:styleId="Standaard">
     <w:name w:val="Normal"/>
     <w:qFormat/>
     <w:rsid w:val="00655CCA"/>
   </w:style>
-  <w:style w:type="paragraph" w:styleId="Heading1">
+  <w:style w:type="paragraph" w:styleId="Kop1">
     <w:name w:val="heading 1"/>
-    <w:basedOn w:val="Normal"/>
-    <w:next w:val="Normal"/>
-    <w:link w:val="Heading1Char"/>
+    <w:basedOn w:val="Standaard"/>
+    <w:next w:val="Standaard"/>
+    <w:link w:val="Kop1Char"/>
     <w:uiPriority w:val="9"/>
     <w:qFormat/>
     <w:rsid w:val="005947E7"/>
@@ -1318,18 +2135,17 @@
       <w:szCs w:val="32"/>
     </w:rPr>
   </w:style>
-  <w:style w:type="character" w:default="1" w:styleId="DefaultParagraphFont">
+  <w:style w:type="character" w:default="1" w:styleId="Standaardalinea-lettertype">
     <w:name w:val="Default Paragraph Font"/>
     <w:uiPriority w:val="1"/>
     <w:semiHidden/>
     <w:unhideWhenUsed/>
   </w:style>
-  <w:style w:type="table" w:default="1" w:styleId="TableNormal">
+  <w:style w:type="table" w:default="1" w:styleId="Standaardtabel">
     <w:name w:val="Normal Table"/>
     <w:uiPriority w:val="99"/>
     <w:semiHidden/>
     <w:unhideWhenUsed/>
-    <w:qFormat/>
     <w:tblPr>
       <w:tblInd w:w="0" w:type="dxa"/>
       <w:tblCellMar>
@@ -1340,15 +2156,15 @@
       </w:tblCellMar>
     </w:tblPr>
   </w:style>
-  <w:style w:type="numbering" w:default="1" w:styleId="NoList">
+  <w:style w:type="numbering" w:default="1" w:styleId="Geenlijst">
     <w:name w:val="No List"/>
     <w:uiPriority w:val="99"/>
     <w:semiHidden/>
     <w:unhideWhenUsed/>
   </w:style>
-  <w:style w:type="paragraph" w:styleId="NoSpacing">
+  <w:style w:type="paragraph" w:styleId="Geenafstand">
     <w:name w:val="No Spacing"/>
-    <w:link w:val="NoSpacingChar"/>
+    <w:link w:val="GeenafstandChar"/>
     <w:uiPriority w:val="1"/>
     <w:qFormat/>
     <w:rsid w:val="00271AF2"/>
@@ -1360,10 +2176,10 @@
       <w:lang w:eastAsia="nl-NL"/>
     </w:rPr>
   </w:style>
-  <w:style w:type="character" w:customStyle="1" w:styleId="NoSpacingChar">
-    <w:name w:val="No Spacing Char"/>
-    <w:basedOn w:val="DefaultParagraphFont"/>
-    <w:link w:val="NoSpacing"/>
+  <w:style w:type="character" w:customStyle="1" w:styleId="GeenafstandChar">
+    <w:name w:val="Geen afstand Char"/>
+    <w:basedOn w:val="Standaardalinea-lettertype"/>
+    <w:link w:val="Geenafstand"/>
     <w:uiPriority w:val="1"/>
     <w:rsid w:val="00271AF2"/>
     <w:rPr>
@@ -1371,10 +2187,10 @@
       <w:lang w:eastAsia="nl-NL"/>
     </w:rPr>
   </w:style>
-  <w:style w:type="paragraph" w:styleId="Header">
+  <w:style w:type="paragraph" w:styleId="Koptekst">
     <w:name w:val="header"/>
-    <w:basedOn w:val="Normal"/>
-    <w:link w:val="HeaderChar"/>
+    <w:basedOn w:val="Standaard"/>
+    <w:link w:val="KoptekstChar"/>
     <w:uiPriority w:val="99"/>
     <w:unhideWhenUsed/>
     <w:rsid w:val="00271AF2"/>
@@ -1386,17 +2202,17 @@
       <w:spacing w:after="0" w:line="240" w:lineRule="auto"/>
     </w:pPr>
   </w:style>
-  <w:style w:type="character" w:customStyle="1" w:styleId="HeaderChar">
-    <w:name w:val="Header Char"/>
-    <w:basedOn w:val="DefaultParagraphFont"/>
-    <w:link w:val="Header"/>
+  <w:style w:type="character" w:customStyle="1" w:styleId="KoptekstChar">
+    <w:name w:val="Koptekst Char"/>
+    <w:basedOn w:val="Standaardalinea-lettertype"/>
+    <w:link w:val="Koptekst"/>
     <w:uiPriority w:val="99"/>
     <w:rsid w:val="00271AF2"/>
   </w:style>
-  <w:style w:type="paragraph" w:styleId="Footer">
+  <w:style w:type="paragraph" w:styleId="Voettekst">
     <w:name w:val="footer"/>
-    <w:basedOn w:val="Normal"/>
-    <w:link w:val="FooterChar"/>
+    <w:basedOn w:val="Standaard"/>
+    <w:link w:val="VoettekstChar"/>
     <w:uiPriority w:val="99"/>
     <w:unhideWhenUsed/>
     <w:rsid w:val="00271AF2"/>
@@ -1408,17 +2224,17 @@
       <w:spacing w:after="0" w:line="240" w:lineRule="auto"/>
     </w:pPr>
   </w:style>
-  <w:style w:type="character" w:customStyle="1" w:styleId="FooterChar">
-    <w:name w:val="Footer Char"/>
-    <w:basedOn w:val="DefaultParagraphFont"/>
-    <w:link w:val="Footer"/>
+  <w:style w:type="character" w:customStyle="1" w:styleId="VoettekstChar">
+    <w:name w:val="Voettekst Char"/>
+    <w:basedOn w:val="Standaardalinea-lettertype"/>
+    <w:link w:val="Voettekst"/>
     <w:uiPriority w:val="99"/>
     <w:rsid w:val="00271AF2"/>
   </w:style>
-  <w:style w:type="character" w:customStyle="1" w:styleId="Heading1Char">
-    <w:name w:val="Heading 1 Char"/>
-    <w:basedOn w:val="DefaultParagraphFont"/>
-    <w:link w:val="Heading1"/>
+  <w:style w:type="character" w:customStyle="1" w:styleId="Kop1Char">
+    <w:name w:val="Kop 1 Char"/>
+    <w:basedOn w:val="Standaardalinea-lettertype"/>
+    <w:link w:val="Kop1"/>
     <w:uiPriority w:val="9"/>
     <w:rsid w:val="005947E7"/>
     <w:rPr>
@@ -1428,10 +2244,10 @@
       <w:szCs w:val="32"/>
     </w:rPr>
   </w:style>
-  <w:style w:type="paragraph" w:styleId="TOCHeading">
+  <w:style w:type="paragraph" w:styleId="Kopvaninhoudsopgave">
     <w:name w:val="TOC Heading"/>
-    <w:basedOn w:val="Heading1"/>
-    <w:next w:val="Normal"/>
+    <w:basedOn w:val="Kop1"/>
+    <w:next w:val="Standaard"/>
     <w:uiPriority w:val="39"/>
     <w:unhideWhenUsed/>
     <w:qFormat/>
@@ -1443,10 +2259,10 @@
       <w:lang w:eastAsia="nl-NL"/>
     </w:rPr>
   </w:style>
-  <w:style w:type="paragraph" w:styleId="TOC1">
+  <w:style w:type="paragraph" w:styleId="Inhopg1">
     <w:name w:val="toc 1"/>
-    <w:basedOn w:val="Normal"/>
-    <w:next w:val="Normal"/>
+    <w:basedOn w:val="Standaard"/>
+    <w:next w:val="Standaard"/>
     <w:autoRedefine/>
     <w:uiPriority w:val="39"/>
     <w:unhideWhenUsed/>
@@ -1457,7 +2273,7 @@
   </w:style>
   <w:style w:type="character" w:styleId="Hyperlink">
     <w:name w:val="Hyperlink"/>
-    <w:basedOn w:val="DefaultParagraphFont"/>
+    <w:basedOn w:val="Standaardalinea-lettertype"/>
     <w:uiPriority w:val="99"/>
     <w:unhideWhenUsed/>
     <w:rsid w:val="00464EF6"/>
@@ -1466,10 +2282,10 @@
       <w:u w:val="single"/>
     </w:rPr>
   </w:style>
-  <w:style w:type="paragraph" w:styleId="BalloonText">
+  <w:style w:type="paragraph" w:styleId="Ballontekst">
     <w:name w:val="Balloon Text"/>
-    <w:basedOn w:val="Normal"/>
-    <w:link w:val="BalloonTextChar"/>
+    <w:basedOn w:val="Standaard"/>
+    <w:link w:val="BallontekstChar"/>
     <w:uiPriority w:val="99"/>
     <w:semiHidden/>
     <w:unhideWhenUsed/>
@@ -1483,10 +2299,10 @@
       <w:szCs w:val="16"/>
     </w:rPr>
   </w:style>
-  <w:style w:type="character" w:customStyle="1" w:styleId="BalloonTextChar">
-    <w:name w:val="Balloon Text Char"/>
-    <w:basedOn w:val="DefaultParagraphFont"/>
-    <w:link w:val="BalloonText"/>
+  <w:style w:type="character" w:customStyle="1" w:styleId="BallontekstChar">
+    <w:name w:val="Ballontekst Char"/>
+    <w:basedOn w:val="Standaardalinea-lettertype"/>
+    <w:link w:val="Ballontekst"/>
     <w:uiPriority w:val="99"/>
     <w:semiHidden/>
     <w:rsid w:val="00856C8A"/>
@@ -1495,6 +2311,196 @@
       <w:sz w:val="16"/>
       <w:szCs w:val="16"/>
     </w:rPr>
+  </w:style>
+</w:styles>
+</file>
+
+<file path=word/stylesWithEffects.xml><?xml version="1.0" encoding="utf-8"?>
+<w:styles xmlns:wpc="http://schemas.microsoft.com/office/word/2010/wordprocessingCanvas" xmlns:mc="http://schemas.openxmlformats.org/markup-compatibility/2006" xmlns:o="urn:schemas-microsoft-com:office:office" xmlns:r="http://schemas.openxmlformats.org/officeDocument/2006/relationships" xmlns:m="http://schemas.openxmlformats.org/officeDocument/2006/math" xmlns:v="urn:schemas-microsoft-com:vml" xmlns:wp14="http://schemas.microsoft.com/office/word/2010/wordprocessingDrawing" xmlns:wp="http://schemas.openxmlformats.org/drawingml/2006/wordprocessingDrawing" xmlns:w10="urn:schemas-microsoft-com:office:word" xmlns:w="http://schemas.openxmlformats.org/wordprocessingml/2006/main" xmlns:w14="http://schemas.microsoft.com/office/word/2010/wordml" xmlns:wpg="http://schemas.microsoft.com/office/word/2010/wordprocessingGroup" xmlns:wpi="http://schemas.microsoft.com/office/word/2010/wordprocessingInk" xmlns:wne="http://schemas.microsoft.com/office/word/2006/wordml" xmlns:wps="http://schemas.microsoft.com/office/word/2010/wordprocessingShape" mc:Ignorable="w14 wp14">
+  <w:docDefaults>
+    <w:rPrDefault>
+      <w:rPr>
+        <w:rFonts w:asciiTheme="minorHAnsi" w:eastAsiaTheme="minorEastAsia" w:hAnsiTheme="minorHAnsi" w:cstheme="minorBidi"/>
+        <w:sz w:val="22"/>
+        <w:szCs w:val="22"/>
+        <w:lang w:val="nl-NL" w:eastAsia="nl-NL" w:bidi="ar-SA"/>
+      </w:rPr>
+    </w:rPrDefault>
+    <w:pPrDefault>
+      <w:pPr>
+        <w:spacing w:after="200" w:line="276" w:lineRule="auto"/>
+      </w:pPr>
+    </w:pPrDefault>
+  </w:docDefaults>
+  <w:latentStyles w:defLockedState="0" w:defUIPriority="99" w:defSemiHidden="1" w:defUnhideWhenUsed="1" w:defQFormat="0" w:count="267">
+    <w:lsdException w:name="Normal" w:semiHidden="0" w:uiPriority="0" w:unhideWhenUsed="0" w:qFormat="1"/>
+    <w:lsdException w:name="heading 1" w:semiHidden="0" w:uiPriority="9" w:unhideWhenUsed="0" w:qFormat="1"/>
+    <w:lsdException w:name="heading 2" w:uiPriority="9" w:qFormat="1"/>
+    <w:lsdException w:name="heading 3" w:uiPriority="9" w:qFormat="1"/>
+    <w:lsdException w:name="heading 4" w:uiPriority="9" w:qFormat="1"/>
+    <w:lsdException w:name="heading 5" w:uiPriority="9" w:qFormat="1"/>
+    <w:lsdException w:name="heading 6" w:uiPriority="9" w:qFormat="1"/>
+    <w:lsdException w:name="heading 7" w:uiPriority="9" w:qFormat="1"/>
+    <w:lsdException w:name="heading 8" w:uiPriority="9" w:qFormat="1"/>
+    <w:lsdException w:name="heading 9" w:uiPriority="9" w:qFormat="1"/>
+    <w:lsdException w:name="toc 1" w:uiPriority="39"/>
+    <w:lsdException w:name="toc 2" w:uiPriority="39"/>
+    <w:lsdException w:name="toc 3" w:uiPriority="39"/>
+    <w:lsdException w:name="toc 4" w:uiPriority="39"/>
+    <w:lsdException w:name="toc 5" w:uiPriority="39"/>
+    <w:lsdException w:name="toc 6" w:uiPriority="39"/>
+    <w:lsdException w:name="toc 7" w:uiPriority="39"/>
+    <w:lsdException w:name="toc 8" w:uiPriority="39"/>
+    <w:lsdException w:name="toc 9" w:uiPriority="39"/>
+    <w:lsdException w:name="caption" w:uiPriority="35" w:qFormat="1"/>
+    <w:lsdException w:name="Title" w:semiHidden="0" w:uiPriority="10" w:unhideWhenUsed="0" w:qFormat="1"/>
+    <w:lsdException w:name="Default Paragraph Font" w:uiPriority="1"/>
+    <w:lsdException w:name="Subtitle" w:semiHidden="0" w:uiPriority="11" w:unhideWhenUsed="0" w:qFormat="1"/>
+    <w:lsdException w:name="Strong" w:semiHidden="0" w:uiPriority="22" w:unhideWhenUsed="0" w:qFormat="1"/>
+    <w:lsdException w:name="Emphasis" w:semiHidden="0" w:uiPriority="20" w:unhideWhenUsed="0" w:qFormat="1"/>
+    <w:lsdException w:name="Table Grid" w:semiHidden="0" w:uiPriority="59" w:unhideWhenUsed="0"/>
+    <w:lsdException w:name="Placeholder Text" w:unhideWhenUsed="0"/>
+    <w:lsdException w:name="No Spacing" w:semiHidden="0" w:uiPriority="1" w:unhideWhenUsed="0" w:qFormat="1"/>
+    <w:lsdException w:name="Light Shading" w:semiHidden="0" w:uiPriority="60" w:unhideWhenUsed="0"/>
+    <w:lsdException w:name="Light List" w:semiHidden="0" w:uiPriority="61" w:unhideWhenUsed="0"/>
+    <w:lsdException w:name="Light Grid" w:semiHidden="0" w:uiPriority="62" w:unhideWhenUsed="0"/>
+    <w:lsdException w:name="Medium Shading 1" w:semiHidden="0" w:uiPriority="63" w:unhideWhenUsed="0"/>
+    <w:lsdException w:name="Medium Shading 2" w:semiHidden="0" w:uiPriority="64" w:unhideWhenUsed="0"/>
+    <w:lsdException w:name="Medium List 1" w:semiHidden="0" w:uiPriority="65" w:unhideWhenUsed="0"/>
+    <w:lsdException w:name="Medium List 2" w:semiHidden="0" w:uiPriority="66" w:unhideWhenUsed="0"/>
+    <w:lsdException w:name="Medium Grid 1" w:semiHidden="0" w:uiPriority="67" w:unhideWhenUsed="0"/>
+    <w:lsdException w:name="Medium Grid 2" w:semiHidden="0" w:uiPriority="68" w:unhideWhenUsed="0"/>
+    <w:lsdException w:name="Medium Grid 3" w:semiHidden="0" w:uiPriority="69" w:unhideWhenUsed="0"/>
+    <w:lsdException w:name="Dark List" w:semiHidden="0" w:uiPriority="70" w:unhideWhenUsed="0"/>
+    <w:lsdException w:name="Colorful Shading" w:semiHidden="0" w:uiPriority="71" w:unhideWhenUsed="0"/>
+    <w:lsdException w:name="Colorful List" w:semiHidden="0" w:uiPriority="72" w:unhideWhenUsed="0"/>
+    <w:lsdException w:name="Colorful Grid" w:semiHidden="0" w:uiPriority="73" w:unhideWhenUsed="0"/>
+    <w:lsdException w:name="Light Shading Accent 1" w:semiHidden="0" w:uiPriority="60" w:unhideWhenUsed="0"/>
+    <w:lsdException w:name="Light List Accent 1" w:semiHidden="0" w:uiPriority="61" w:unhideWhenUsed="0"/>
+    <w:lsdException w:name="Light Grid Accent 1" w:semiHidden="0" w:uiPriority="62" w:unhideWhenUsed="0"/>
+    <w:lsdException w:name="Medium Shading 1 Accent 1" w:semiHidden="0" w:uiPriority="63" w:unhideWhenUsed="0"/>
+    <w:lsdException w:name="Medium Shading 2 Accent 1" w:semiHidden="0" w:uiPriority="64" w:unhideWhenUsed="0"/>
+    <w:lsdException w:name="Medium List 1 Accent 1" w:semiHidden="0" w:uiPriority="65" w:unhideWhenUsed="0"/>
+    <w:lsdException w:name="Revision" w:unhideWhenUsed="0"/>
+    <w:lsdException w:name="List Paragraph" w:semiHidden="0" w:uiPriority="34" w:unhideWhenUsed="0" w:qFormat="1"/>
+    <w:lsdException w:name="Quote" w:semiHidden="0" w:uiPriority="29" w:unhideWhenUsed="0" w:qFormat="1"/>
+    <w:lsdException w:name="Intense Quote" w:semiHidden="0" w:uiPriority="30" w:unhideWhenUsed="0" w:qFormat="1"/>
+    <w:lsdException w:name="Medium List 2 Accent 1" w:semiHidden="0" w:uiPriority="66" w:unhideWhenUsed="0"/>
+    <w:lsdException w:name="Medium Grid 1 Accent 1" w:semiHidden="0" w:uiPriority="67" w:unhideWhenUsed="0"/>
+    <w:lsdException w:name="Medium Grid 2 Accent 1" w:semiHidden="0" w:uiPriority="68" w:unhideWhenUsed="0"/>
+    <w:lsdException w:name="Medium Grid 3 Accent 1" w:semiHidden="0" w:uiPriority="69" w:unhideWhenUsed="0"/>
+    <w:lsdException w:name="Dark List Accent 1" w:semiHidden="0" w:uiPriority="70" w:unhideWhenUsed="0"/>
+    <w:lsdException w:name="Colorful Shading Accent 1" w:semiHidden="0" w:uiPriority="71" w:unhideWhenUsed="0"/>
+    <w:lsdException w:name="Colorful List Accent 1" w:semiHidden="0" w:uiPriority="72" w:unhideWhenUsed="0"/>
+    <w:lsdException w:name="Colorful Grid Accent 1" w:semiHidden="0" w:uiPriority="73" w:unhideWhenUsed="0"/>
+    <w:lsdException w:name="Light Shading Accent 2" w:semiHidden="0" w:uiPriority="60" w:unhideWhenUsed="0"/>
+    <w:lsdException w:name="Light List Accent 2" w:semiHidden="0" w:uiPriority="61" w:unhideWhenUsed="0"/>
+    <w:lsdException w:name="Light Grid Accent 2" w:semiHidden="0" w:uiPriority="62" w:unhideWhenUsed="0"/>
+    <w:lsdException w:name="Medium Shading 1 Accent 2" w:semiHidden="0" w:uiPriority="63" w:unhideWhenUsed="0"/>
+    <w:lsdException w:name="Medium Shading 2 Accent 2" w:semiHidden="0" w:uiPriority="64" w:unhideWhenUsed="0"/>
+    <w:lsdException w:name="Medium List 1 Accent 2" w:semiHidden="0" w:uiPriority="65" w:unhideWhenUsed="0"/>
+    <w:lsdException w:name="Medium List 2 Accent 2" w:semiHidden="0" w:uiPriority="66" w:unhideWhenUsed="0"/>
+    <w:lsdException w:name="Medium Grid 1 Accent 2" w:semiHidden="0" w:uiPriority="67" w:unhideWhenUsed="0"/>
+    <w:lsdException w:name="Medium Grid 2 Accent 2" w:semiHidden="0" w:uiPriority="68" w:unhideWhenUsed="0"/>
+    <w:lsdException w:name="Medium Grid 3 Accent 2" w:semiHidden="0" w:uiPriority="69" w:unhideWhenUsed="0"/>
+    <w:lsdException w:name="Dark List Accent 2" w:semiHidden="0" w:uiPriority="70" w:unhideWhenUsed="0"/>
+    <w:lsdException w:name="Colorful Shading Accent 2" w:semiHidden="0" w:uiPriority="71" w:unhideWhenUsed="0"/>
+    <w:lsdException w:name="Colorful List Accent 2" w:semiHidden="0" w:uiPriority="72" w:unhideWhenUsed="0"/>
+    <w:lsdException w:name="Colorful Grid Accent 2" w:semiHidden="0" w:uiPriority="73" w:unhideWhenUsed="0"/>
+    <w:lsdException w:name="Light Shading Accent 3" w:semiHidden="0" w:uiPriority="60" w:unhideWhenUsed="0"/>
+    <w:lsdException w:name="Light List Accent 3" w:semiHidden="0" w:uiPriority="61" w:unhideWhenUsed="0"/>
+    <w:lsdException w:name="Light Grid Accent 3" w:semiHidden="0" w:uiPriority="62" w:unhideWhenUsed="0"/>
+    <w:lsdException w:name="Medium Shading 1 Accent 3" w:semiHidden="0" w:uiPriority="63" w:unhideWhenUsed="0"/>
+    <w:lsdException w:name="Medium Shading 2 Accent 3" w:semiHidden="0" w:uiPriority="64" w:unhideWhenUsed="0"/>
+    <w:lsdException w:name="Medium List 1 Accent 3" w:semiHidden="0" w:uiPriority="65" w:unhideWhenUsed="0"/>
+    <w:lsdException w:name="Medium List 2 Accent 3" w:semiHidden="0" w:uiPriority="66" w:unhideWhenUsed="0"/>
+    <w:lsdException w:name="Medium Grid 1 Accent 3" w:semiHidden="0" w:uiPriority="67" w:unhideWhenUsed="0"/>
+    <w:lsdException w:name="Medium Grid 2 Accent 3" w:semiHidden="0" w:uiPriority="68" w:unhideWhenUsed="0"/>
+    <w:lsdException w:name="Medium Grid 3 Accent 3" w:semiHidden="0" w:uiPriority="69" w:unhideWhenUsed="0"/>
+    <w:lsdException w:name="Dark List Accent 3" w:semiHidden="0" w:uiPriority="70" w:unhideWhenUsed="0"/>
+    <w:lsdException w:name="Colorful Shading Accent 3" w:semiHidden="0" w:uiPriority="71" w:unhideWhenUsed="0"/>
+    <w:lsdException w:name="Colorful List Accent 3" w:semiHidden="0" w:uiPriority="72" w:unhideWhenUsed="0"/>
+    <w:lsdException w:name="Colorful Grid Accent 3" w:semiHidden="0" w:uiPriority="73" w:unhideWhenUsed="0"/>
+    <w:lsdException w:name="Light Shading Accent 4" w:semiHidden="0" w:uiPriority="60" w:unhideWhenUsed="0"/>
+    <w:lsdException w:name="Light List Accent 4" w:semiHidden="0" w:uiPriority="61" w:unhideWhenUsed="0"/>
+    <w:lsdException w:name="Light Grid Accent 4" w:semiHidden="0" w:uiPriority="62" w:unhideWhenUsed="0"/>
+    <w:lsdException w:name="Medium Shading 1 Accent 4" w:semiHidden="0" w:uiPriority="63" w:unhideWhenUsed="0"/>
+    <w:lsdException w:name="Medium Shading 2 Accent 4" w:semiHidden="0" w:uiPriority="64" w:unhideWhenUsed="0"/>
+    <w:lsdException w:name="Medium List 1 Accent 4" w:semiHidden="0" w:uiPriority="65" w:unhideWhenUsed="0"/>
+    <w:lsdException w:name="Medium List 2 Accent 4" w:semiHidden="0" w:uiPriority="66" w:unhideWhenUsed="0"/>
+    <w:lsdException w:name="Medium Grid 1 Accent 4" w:semiHidden="0" w:uiPriority="67" w:unhideWhenUsed="0"/>
+    <w:lsdException w:name="Medium Grid 2 Accent 4" w:semiHidden="0" w:uiPriority="68" w:unhideWhenUsed="0"/>
+    <w:lsdException w:name="Medium Grid 3 Accent 4" w:semiHidden="0" w:uiPriority="69" w:unhideWhenUsed="0"/>
+    <w:lsdException w:name="Dark List Accent 4" w:semiHidden="0" w:uiPriority="70" w:unhideWhenUsed="0"/>
+    <w:lsdException w:name="Colorful Shading Accent 4" w:semiHidden="0" w:uiPriority="71" w:unhideWhenUsed="0"/>
+    <w:lsdException w:name="Colorful List Accent 4" w:semiHidden="0" w:uiPriority="72" w:unhideWhenUsed="0"/>
+    <w:lsdException w:name="Colorful Grid Accent 4" w:semiHidden="0" w:uiPriority="73" w:unhideWhenUsed="0"/>
+    <w:lsdException w:name="Light Shading Accent 5" w:semiHidden="0" w:uiPriority="60" w:unhideWhenUsed="0"/>
+    <w:lsdException w:name="Light List Accent 5" w:semiHidden="0" w:uiPriority="61" w:unhideWhenUsed="0"/>
+    <w:lsdException w:name="Light Grid Accent 5" w:semiHidden="0" w:uiPriority="62" w:unhideWhenUsed="0"/>
+    <w:lsdException w:name="Medium Shading 1 Accent 5" w:semiHidden="0" w:uiPriority="63" w:unhideWhenUsed="0"/>
+    <w:lsdException w:name="Medium Shading 2 Accent 5" w:semiHidden="0" w:uiPriority="64" w:unhideWhenUsed="0"/>
+    <w:lsdException w:name="Medium List 1 Accent 5" w:semiHidden="0" w:uiPriority="65" w:unhideWhenUsed="0"/>
+    <w:lsdException w:name="Medium List 2 Accent 5" w:semiHidden="0" w:uiPriority="66" w:unhideWhenUsed="0"/>
+    <w:lsdException w:name="Medium Grid 1 Accent 5" w:semiHidden="0" w:uiPriority="67" w:unhideWhenUsed="0"/>
+    <w:lsdException w:name="Medium Grid 2 Accent 5" w:semiHidden="0" w:uiPriority="68" w:unhideWhenUsed="0"/>
+    <w:lsdException w:name="Medium Grid 3 Accent 5" w:semiHidden="0" w:uiPriority="69" w:unhideWhenUsed="0"/>
+    <w:lsdException w:name="Dark List Accent 5" w:semiHidden="0" w:uiPriority="70" w:unhideWhenUsed="0"/>
+    <w:lsdException w:name="Colorful Shading Accent 5" w:semiHidden="0" w:uiPriority="71" w:unhideWhenUsed="0"/>
+    <w:lsdException w:name="Colorful List Accent 5" w:semiHidden="0" w:uiPriority="72" w:unhideWhenUsed="0"/>
+    <w:lsdException w:name="Colorful Grid Accent 5" w:semiHidden="0" w:uiPriority="73" w:unhideWhenUsed="0"/>
+    <w:lsdException w:name="Light Shading Accent 6" w:semiHidden="0" w:uiPriority="60" w:unhideWhenUsed="0"/>
+    <w:lsdException w:name="Light List Accent 6" w:semiHidden="0" w:uiPriority="61" w:unhideWhenUsed="0"/>
+    <w:lsdException w:name="Light Grid Accent 6" w:semiHidden="0" w:uiPriority="62" w:unhideWhenUsed="0"/>
+    <w:lsdException w:name="Medium Shading 1 Accent 6" w:semiHidden="0" w:uiPriority="63" w:unhideWhenUsed="0"/>
+    <w:lsdException w:name="Medium Shading 2 Accent 6" w:semiHidden="0" w:uiPriority="64" w:unhideWhenUsed="0"/>
+    <w:lsdException w:name="Medium List 1 Accent 6" w:semiHidden="0" w:uiPriority="65" w:unhideWhenUsed="0"/>
+    <w:lsdException w:name="Medium List 2 Accent 6" w:semiHidden="0" w:uiPriority="66" w:unhideWhenUsed="0"/>
+    <w:lsdException w:name="Medium Grid 1 Accent 6" w:semiHidden="0" w:uiPriority="67" w:unhideWhenUsed="0"/>
+    <w:lsdException w:name="Medium Grid 2 Accent 6" w:semiHidden="0" w:uiPriority="68" w:unhideWhenUsed="0"/>
+    <w:lsdException w:name="Medium Grid 3 Accent 6" w:semiHidden="0" w:uiPriority="69" w:unhideWhenUsed="0"/>
+    <w:lsdException w:name="Dark List Accent 6" w:semiHidden="0" w:uiPriority="70" w:unhideWhenUsed="0"/>
+    <w:lsdException w:name="Colorful Shading Accent 6" w:semiHidden="0" w:uiPriority="71" w:unhideWhenUsed="0"/>
+    <w:lsdException w:name="Colorful List Accent 6" w:semiHidden="0" w:uiPriority="72" w:unhideWhenUsed="0"/>
+    <w:lsdException w:name="Colorful Grid Accent 6" w:semiHidden="0" w:uiPriority="73" w:unhideWhenUsed="0"/>
+    <w:lsdException w:name="Subtle Emphasis" w:semiHidden="0" w:uiPriority="19" w:unhideWhenUsed="0" w:qFormat="1"/>
+    <w:lsdException w:name="Intense Emphasis" w:semiHidden="0" w:uiPriority="21" w:unhideWhenUsed="0" w:qFormat="1"/>
+    <w:lsdException w:name="Subtle Reference" w:semiHidden="0" w:uiPriority="31" w:unhideWhenUsed="0" w:qFormat="1"/>
+    <w:lsdException w:name="Intense Reference" w:semiHidden="0" w:uiPriority="32" w:unhideWhenUsed="0" w:qFormat="1"/>
+    <w:lsdException w:name="Book Title" w:semiHidden="0" w:uiPriority="33" w:unhideWhenUsed="0" w:qFormat="1"/>
+    <w:lsdException w:name="Bibliography" w:uiPriority="37"/>
+    <w:lsdException w:name="TOC Heading" w:uiPriority="39" w:qFormat="1"/>
+  </w:latentStyles>
+  <w:style w:type="paragraph" w:default="1" w:styleId="Standaard">
+    <w:name w:val="Normal"/>
+    <w:qFormat/>
+  </w:style>
+  <w:style w:type="character" w:default="1" w:styleId="Standaardalinea-lettertype">
+    <w:name w:val="Default Paragraph Font"/>
+    <w:uiPriority w:val="1"/>
+    <w:semiHidden/>
+    <w:unhideWhenUsed/>
+  </w:style>
+  <w:style w:type="table" w:default="1" w:styleId="Standaardtabel">
+    <w:name w:val="Normal Table"/>
+    <w:uiPriority w:val="99"/>
+    <w:semiHidden/>
+    <w:unhideWhenUsed/>
+    <w:tblPr>
+      <w:tblInd w:w="0" w:type="dxa"/>
+      <w:tblCellMar>
+        <w:top w:w="0" w:type="dxa"/>
+        <w:left w:w="108" w:type="dxa"/>
+        <w:bottom w:w="0" w:type="dxa"/>
+        <w:right w:w="108" w:type="dxa"/>
+      </w:tblCellMar>
+    </w:tblPr>
+  </w:style>
+  <w:style w:type="numbering" w:default="1" w:styleId="Geenlijst">
+    <w:name w:val="No List"/>
+    <w:uiPriority w:val="99"/>
+    <w:semiHidden/>
+    <w:unhideWhenUsed/>
   </w:style>
 </w:styles>
 </file>
@@ -1754,7 +2760,7 @@
   <a:extraClrSchemeLst/>
   <a:extLst>
     <a:ext uri="{05A4C25C-085E-4340-85A3-A5531E510DB2}">
-      <thm15:themeFamily xmlns:thm15="http://schemas.microsoft.com/office/thememl/2012/main" xmlns="" name="Office Theme" id="{62F939B6-93AF-4DB8-9C6B-D6C7DFDC589F}" vid="{4A3C46E8-61CC-4603-A589-7422A47A8E4A}"/>
+      <thm15:themeFamily xmlns="" xmlns:thm15="http://schemas.microsoft.com/office/thememl/2012/main" name="Office Theme" id="{62F939B6-93AF-4DB8-9C6B-D6C7DFDC589F}" vid="{4A3C46E8-61CC-4603-A589-7422A47A8E4A}"/>
     </a:ext>
   </a:extLst>
 </a:theme>
@@ -1765,7 +2771,7 @@
 </file>
 
 <file path=customXml/itemProps1.xml><?xml version="1.0" encoding="utf-8"?>
-<ds:datastoreItem xmlns:ds="http://schemas.openxmlformats.org/officeDocument/2006/customXml" ds:itemID="{702C9063-B59B-4173-B7FB-85353CBD321D}">
+<ds:datastoreItem xmlns:ds="http://schemas.openxmlformats.org/officeDocument/2006/customXml" ds:itemID="{3A4D8182-0A68-499B-9A77-332743D2627A}">
   <ds:schemaRefs>
     <ds:schemaRef ds:uri="http://schemas.openxmlformats.org/officeDocument/2006/bibliography"/>
   </ds:schemaRefs>

</xml_diff>